<commit_message>
cambios a autoevaluaciones, se añadio documento para borrador proyecto
</commit_message>
<xml_diff>
--- a/Fase_1/Evidenicias_Individuales/Bruno_Parraguez_1.1_APT122_AutoevaluacionCompetenciasFase1.docx
+++ b/Fase_1/Evidenicias_Individuales/Bruno_Parraguez_1.1_APT122_AutoevaluacionCompetenciasFase1.docx
@@ -786,7 +786,23 @@
                 <w:sz w:val="24"/>
                 <w:szCs w:val="24"/>
               </w:rPr>
-              <w:t xml:space="preserve"> de ingormatica</w:t>
+              <w:t xml:space="preserve"> de </w:t>
+            </w:r>
+            <w:r>
+              <w:rPr>
+                <w:rFonts w:eastAsiaTheme="majorEastAsia"/>
+                <w:sz w:val="24"/>
+                <w:szCs w:val="24"/>
+              </w:rPr>
+              <w:t>informática</w:t>
+            </w:r>
+            <w:r>
+              <w:rPr>
+                <w:rFonts w:eastAsiaTheme="majorEastAsia"/>
+                <w:sz w:val="24"/>
+                <w:szCs w:val="24"/>
+              </w:rPr>
+              <w:t xml:space="preserve"> y telecomunicaciones</w:t>
             </w:r>
           </w:p>
         </w:tc>
@@ -843,6 +859,15 @@
                 <w:szCs w:val="24"/>
               </w:rPr>
             </w:pPr>
+            <w:r>
+              <w:rPr>
+                <w:rFonts w:eastAsiaTheme="majorEastAsia"/>
+                <w:color w:val="767171" w:themeColor="background2" w:themeShade="80"/>
+                <w:sz w:val="24"/>
+                <w:szCs w:val="24"/>
+              </w:rPr>
+              <w:t>Bruno Alexis Parraguez Jimenez</w:t>
+            </w:r>
           </w:p>
         </w:tc>
       </w:tr>
@@ -895,6 +920,15 @@
                 <w:szCs w:val="24"/>
               </w:rPr>
             </w:pPr>
+            <w:r>
+              <w:rPr>
+                <w:rFonts w:eastAsiaTheme="majorEastAsia"/>
+                <w:color w:val="767171" w:themeColor="background2" w:themeShade="80"/>
+                <w:sz w:val="24"/>
+                <w:szCs w:val="24"/>
+              </w:rPr>
+              <w:t>ingeniería en informática</w:t>
+            </w:r>
           </w:p>
         </w:tc>
       </w:tr>
@@ -950,6 +984,15 @@
                 <w:szCs w:val="24"/>
               </w:rPr>
             </w:pPr>
+            <w:r>
+              <w:rPr>
+                <w:rFonts w:eastAsiaTheme="majorEastAsia"/>
+                <w:color w:val="767171" w:themeColor="background2" w:themeShade="80"/>
+                <w:sz w:val="24"/>
+                <w:szCs w:val="24"/>
+              </w:rPr>
+              <w:t>2022</w:t>
+            </w:r>
           </w:p>
         </w:tc>
       </w:tr>
@@ -989,7 +1032,7 @@
     <w:tbl>
       <w:tblPr>
         <w:tblStyle w:val="Tablaconcuadrcula"/>
-        <w:tblW w:w="9923" w:type="dxa"/>
+        <w:tblW w:w="10056" w:type="dxa"/>
         <w:jc w:val="center"/>
         <w:tblBorders>
           <w:top w:val="single" w:sz="4" w:space="0" w:color="BFBFBF" w:themeColor="background1" w:themeShade="BF"/>
@@ -1002,22 +1045,22 @@
         <w:tblLook w:val="04A0" w:firstRow="1" w:lastRow="0" w:firstColumn="1" w:lastColumn="0" w:noHBand="0" w:noVBand="1"/>
       </w:tblPr>
       <w:tblGrid>
-        <w:gridCol w:w="1931"/>
-        <w:gridCol w:w="1017"/>
-        <w:gridCol w:w="926"/>
-        <w:gridCol w:w="1055"/>
-        <w:gridCol w:w="1187"/>
-        <w:gridCol w:w="1250"/>
-        <w:gridCol w:w="2557"/>
+        <w:gridCol w:w="1957"/>
+        <w:gridCol w:w="1030"/>
+        <w:gridCol w:w="938"/>
+        <w:gridCol w:w="1069"/>
+        <w:gridCol w:w="1203"/>
+        <w:gridCol w:w="1268"/>
+        <w:gridCol w:w="2591"/>
       </w:tblGrid>
       <w:tr>
         <w:trPr>
-          <w:trHeight w:val="288"/>
+          <w:trHeight w:val="320"/>
           <w:jc w:val="center"/>
         </w:trPr>
         <w:tc>
           <w:tcPr>
-            <w:tcW w:w="1931" w:type="dxa"/>
+            <w:tcW w:w="1957" w:type="dxa"/>
             <w:vMerge w:val="restart"/>
             <w:vAlign w:val="center"/>
           </w:tcPr>
@@ -1044,7 +1087,7 @@
         </w:tc>
         <w:tc>
           <w:tcPr>
-            <w:tcW w:w="5435" w:type="dxa"/>
+            <w:tcW w:w="5508" w:type="dxa"/>
             <w:gridSpan w:val="5"/>
             <w:vAlign w:val="center"/>
           </w:tcPr>
@@ -1071,7 +1114,7 @@
         </w:tc>
         <w:tc>
           <w:tcPr>
-            <w:tcW w:w="2557" w:type="dxa"/>
+            <w:tcW w:w="2591" w:type="dxa"/>
             <w:vMerge w:val="restart"/>
             <w:vAlign w:val="center"/>
           </w:tcPr>
@@ -1099,13 +1142,14 @@
       </w:tr>
       <w:tr>
         <w:trPr>
-          <w:trHeight w:val="870"/>
+          <w:trHeight w:val="968"/>
           <w:jc w:val="center"/>
         </w:trPr>
         <w:tc>
           <w:tcPr>
-            <w:tcW w:w="1931" w:type="dxa"/>
+            <w:tcW w:w="1957" w:type="dxa"/>
             <w:vMerge/>
+            <w:vAlign w:val="center"/>
           </w:tcPr>
           <w:p>
             <w:pPr>
@@ -1121,7 +1165,7 @@
         </w:tc>
         <w:tc>
           <w:tcPr>
-            <w:tcW w:w="1017" w:type="dxa"/>
+            <w:tcW w:w="1030" w:type="dxa"/>
             <w:vAlign w:val="center"/>
           </w:tcPr>
           <w:p>
@@ -1147,7 +1191,7 @@
         </w:tc>
         <w:tc>
           <w:tcPr>
-            <w:tcW w:w="926" w:type="dxa"/>
+            <w:tcW w:w="938" w:type="dxa"/>
             <w:vAlign w:val="center"/>
           </w:tcPr>
           <w:p>
@@ -1167,17 +1211,18 @@
                 <w:sz w:val="18"/>
                 <w:szCs w:val="18"/>
               </w:rPr>
-              <w:t xml:space="preserve"> Alto Dominio</w:t>
+              <w:t>Alto Dominio</w:t>
             </w:r>
           </w:p>
         </w:tc>
         <w:tc>
           <w:tcPr>
-            <w:tcW w:w="1055" w:type="dxa"/>
+            <w:tcW w:w="1069" w:type="dxa"/>
             <w:vAlign w:val="center"/>
           </w:tcPr>
           <w:p>
             <w:pPr>
+              <w:jc w:val="center"/>
               <w:rPr>
                 <w:b/>
                 <w:bCs/>
@@ -1198,7 +1243,7 @@
         </w:tc>
         <w:tc>
           <w:tcPr>
-            <w:tcW w:w="1187" w:type="dxa"/>
+            <w:tcW w:w="1203" w:type="dxa"/>
             <w:vAlign w:val="center"/>
           </w:tcPr>
           <w:p>
@@ -1218,13 +1263,13 @@
                 <w:sz w:val="18"/>
                 <w:szCs w:val="18"/>
               </w:rPr>
-              <w:t xml:space="preserve">Dominio Insuficiente </w:t>
+              <w:t>Dominio Insuficiente</w:t>
             </w:r>
           </w:p>
         </w:tc>
         <w:tc>
           <w:tcPr>
-            <w:tcW w:w="1250" w:type="dxa"/>
+            <w:tcW w:w="1268" w:type="dxa"/>
             <w:vAlign w:val="center"/>
           </w:tcPr>
           <w:p>
@@ -1250,8 +1295,9 @@
         </w:tc>
         <w:tc>
           <w:tcPr>
-            <w:tcW w:w="2557" w:type="dxa"/>
+            <w:tcW w:w="2591" w:type="dxa"/>
             <w:vMerge/>
+            <w:vAlign w:val="center"/>
           </w:tcPr>
           <w:p>
             <w:pPr>
@@ -1268,12 +1314,13 @@
       </w:tr>
       <w:tr>
         <w:trPr>
-          <w:trHeight w:val="591"/>
+          <w:trHeight w:val="657"/>
           <w:jc w:val="center"/>
         </w:trPr>
         <w:tc>
           <w:tcPr>
-            <w:tcW w:w="1931" w:type="dxa"/>
+            <w:tcW w:w="1957" w:type="dxa"/>
+            <w:vAlign w:val="center"/>
           </w:tcPr>
           <w:p>
             <w:pPr>
@@ -1281,16 +1328,37 @@
               <w:rPr>
                 <w:b/>
                 <w:bCs/>
-                <w:color w:val="FF0000"/>
-                <w:sz w:val="18"/>
-                <w:szCs w:val="18"/>
-              </w:rPr>
-            </w:pPr>
-          </w:p>
-        </w:tc>
-        <w:tc>
-          <w:tcPr>
-            <w:tcW w:w="1017" w:type="dxa"/>
+                <w:color w:val="EE0000"/>
+                <w:sz w:val="18"/>
+                <w:szCs w:val="18"/>
+              </w:rPr>
+            </w:pPr>
+            <w:r>
+              <w:rPr>
+                <w:b/>
+                <w:bCs/>
+                <w:color w:val="EE0000"/>
+                <w:sz w:val="18"/>
+                <w:szCs w:val="18"/>
+              </w:rPr>
+              <w:t xml:space="preserve">Administrar la configuración de </w:t>
+            </w:r>
+            <w:r>
+              <w:rPr>
+                <w:b/>
+                <w:bCs/>
+                <w:color w:val="EE0000"/>
+                <w:sz w:val="18"/>
+                <w:szCs w:val="18"/>
+              </w:rPr>
+              <w:t>servicios, aplicaciones</w:t>
+            </w:r>
+          </w:p>
+        </w:tc>
+        <w:tc>
+          <w:tcPr>
+            <w:tcW w:w="1030" w:type="dxa"/>
+            <w:vAlign w:val="center"/>
           </w:tcPr>
           <w:p>
             <w:pPr>
@@ -1298,15 +1366,27 @@
               <w:rPr>
                 <w:b/>
                 <w:bCs/>
-                <w:sz w:val="18"/>
-                <w:szCs w:val="18"/>
-              </w:rPr>
-            </w:pPr>
-          </w:p>
-        </w:tc>
-        <w:tc>
-          <w:tcPr>
-            <w:tcW w:w="926" w:type="dxa"/>
+                <w:color w:val="000000" w:themeColor="text1"/>
+                <w:sz w:val="18"/>
+                <w:szCs w:val="18"/>
+              </w:rPr>
+            </w:pPr>
+            <w:r>
+              <w:rPr>
+                <w:b/>
+                <w:bCs/>
+                <w:color w:val="000000" w:themeColor="text1"/>
+                <w:sz w:val="18"/>
+                <w:szCs w:val="18"/>
+              </w:rPr>
+              <w:t>x</w:t>
+            </w:r>
+          </w:p>
+        </w:tc>
+        <w:tc>
+          <w:tcPr>
+            <w:tcW w:w="938" w:type="dxa"/>
+            <w:vAlign w:val="center"/>
           </w:tcPr>
           <w:p>
             <w:pPr>
@@ -1314,15 +1394,17 @@
               <w:rPr>
                 <w:b/>
                 <w:bCs/>
-                <w:sz w:val="18"/>
-                <w:szCs w:val="18"/>
-              </w:rPr>
-            </w:pPr>
-          </w:p>
-        </w:tc>
-        <w:tc>
-          <w:tcPr>
-            <w:tcW w:w="1055" w:type="dxa"/>
+                <w:color w:val="000000" w:themeColor="text1"/>
+                <w:sz w:val="18"/>
+                <w:szCs w:val="18"/>
+              </w:rPr>
+            </w:pPr>
+          </w:p>
+        </w:tc>
+        <w:tc>
+          <w:tcPr>
+            <w:tcW w:w="1069" w:type="dxa"/>
+            <w:vAlign w:val="center"/>
           </w:tcPr>
           <w:p>
             <w:pPr>
@@ -1330,15 +1412,17 @@
               <w:rPr>
                 <w:b/>
                 <w:bCs/>
-                <w:sz w:val="18"/>
-                <w:szCs w:val="18"/>
-              </w:rPr>
-            </w:pPr>
-          </w:p>
-        </w:tc>
-        <w:tc>
-          <w:tcPr>
-            <w:tcW w:w="1187" w:type="dxa"/>
+                <w:color w:val="000000" w:themeColor="text1"/>
+                <w:sz w:val="18"/>
+                <w:szCs w:val="18"/>
+              </w:rPr>
+            </w:pPr>
+          </w:p>
+        </w:tc>
+        <w:tc>
+          <w:tcPr>
+            <w:tcW w:w="1203" w:type="dxa"/>
+            <w:vAlign w:val="center"/>
           </w:tcPr>
           <w:p>
             <w:pPr>
@@ -1346,15 +1430,17 @@
               <w:rPr>
                 <w:b/>
                 <w:bCs/>
-                <w:sz w:val="18"/>
-                <w:szCs w:val="18"/>
-              </w:rPr>
-            </w:pPr>
-          </w:p>
-        </w:tc>
-        <w:tc>
-          <w:tcPr>
-            <w:tcW w:w="1250" w:type="dxa"/>
+                <w:color w:val="000000" w:themeColor="text1"/>
+                <w:sz w:val="18"/>
+                <w:szCs w:val="18"/>
+              </w:rPr>
+            </w:pPr>
+          </w:p>
+        </w:tc>
+        <w:tc>
+          <w:tcPr>
+            <w:tcW w:w="1268" w:type="dxa"/>
+            <w:vAlign w:val="center"/>
           </w:tcPr>
           <w:p>
             <w:pPr>
@@ -1362,15 +1448,17 @@
               <w:rPr>
                 <w:b/>
                 <w:bCs/>
-                <w:sz w:val="18"/>
-                <w:szCs w:val="18"/>
-              </w:rPr>
-            </w:pPr>
-          </w:p>
-        </w:tc>
-        <w:tc>
-          <w:tcPr>
-            <w:tcW w:w="2557" w:type="dxa"/>
+                <w:color w:val="000000" w:themeColor="text1"/>
+                <w:sz w:val="18"/>
+                <w:szCs w:val="18"/>
+              </w:rPr>
+            </w:pPr>
+          </w:p>
+        </w:tc>
+        <w:tc>
+          <w:tcPr>
+            <w:tcW w:w="2591" w:type="dxa"/>
+            <w:vAlign w:val="center"/>
           </w:tcPr>
           <w:p>
             <w:pPr>
@@ -1378,6 +1466,7 @@
               <w:rPr>
                 <w:b/>
                 <w:bCs/>
+                <w:color w:val="000000" w:themeColor="text1"/>
                 <w:sz w:val="18"/>
                 <w:szCs w:val="18"/>
               </w:rPr>
@@ -1387,12 +1476,13 @@
       </w:tr>
       <w:tr>
         <w:trPr>
-          <w:trHeight w:val="576"/>
+          <w:trHeight w:val="641"/>
           <w:jc w:val="center"/>
         </w:trPr>
         <w:tc>
           <w:tcPr>
-            <w:tcW w:w="1931" w:type="dxa"/>
+            <w:tcW w:w="1957" w:type="dxa"/>
+            <w:vAlign w:val="center"/>
           </w:tcPr>
           <w:p>
             <w:pPr>
@@ -1400,16 +1490,27 @@
               <w:rPr>
                 <w:b/>
                 <w:bCs/>
-                <w:color w:val="FF0000"/>
-                <w:sz w:val="18"/>
-                <w:szCs w:val="18"/>
-              </w:rPr>
-            </w:pPr>
-          </w:p>
-        </w:tc>
-        <w:tc>
-          <w:tcPr>
-            <w:tcW w:w="1017" w:type="dxa"/>
+                <w:color w:val="EE0000"/>
+                <w:sz w:val="18"/>
+                <w:szCs w:val="18"/>
+              </w:rPr>
+            </w:pPr>
+            <w:r>
+              <w:rPr>
+                <w:b/>
+                <w:bCs/>
+                <w:color w:val="C00000"/>
+                <w:sz w:val="18"/>
+                <w:szCs w:val="18"/>
+              </w:rPr>
+              <w:t>Ofrecer propuestas de soluciones</w:t>
+            </w:r>
+          </w:p>
+        </w:tc>
+        <w:tc>
+          <w:tcPr>
+            <w:tcW w:w="1030" w:type="dxa"/>
+            <w:vAlign w:val="center"/>
           </w:tcPr>
           <w:p>
             <w:pPr>
@@ -1417,15 +1518,17 @@
               <w:rPr>
                 <w:b/>
                 <w:bCs/>
-                <w:sz w:val="18"/>
-                <w:szCs w:val="18"/>
-              </w:rPr>
-            </w:pPr>
-          </w:p>
-        </w:tc>
-        <w:tc>
-          <w:tcPr>
-            <w:tcW w:w="926" w:type="dxa"/>
+                <w:color w:val="000000" w:themeColor="text1"/>
+                <w:sz w:val="18"/>
+                <w:szCs w:val="18"/>
+              </w:rPr>
+            </w:pPr>
+          </w:p>
+        </w:tc>
+        <w:tc>
+          <w:tcPr>
+            <w:tcW w:w="938" w:type="dxa"/>
+            <w:vAlign w:val="center"/>
           </w:tcPr>
           <w:p>
             <w:pPr>
@@ -1433,15 +1536,27 @@
               <w:rPr>
                 <w:b/>
                 <w:bCs/>
-                <w:sz w:val="18"/>
-                <w:szCs w:val="18"/>
-              </w:rPr>
-            </w:pPr>
-          </w:p>
-        </w:tc>
-        <w:tc>
-          <w:tcPr>
-            <w:tcW w:w="1055" w:type="dxa"/>
+                <w:color w:val="000000" w:themeColor="text1"/>
+                <w:sz w:val="18"/>
+                <w:szCs w:val="18"/>
+              </w:rPr>
+            </w:pPr>
+            <w:r>
+              <w:rPr>
+                <w:b/>
+                <w:bCs/>
+                <w:color w:val="000000" w:themeColor="text1"/>
+                <w:sz w:val="18"/>
+                <w:szCs w:val="18"/>
+              </w:rPr>
+              <w:t>x</w:t>
+            </w:r>
+          </w:p>
+        </w:tc>
+        <w:tc>
+          <w:tcPr>
+            <w:tcW w:w="1069" w:type="dxa"/>
+            <w:vAlign w:val="center"/>
           </w:tcPr>
           <w:p>
             <w:pPr>
@@ -1449,15 +1564,17 @@
               <w:rPr>
                 <w:b/>
                 <w:bCs/>
-                <w:sz w:val="18"/>
-                <w:szCs w:val="18"/>
-              </w:rPr>
-            </w:pPr>
-          </w:p>
-        </w:tc>
-        <w:tc>
-          <w:tcPr>
-            <w:tcW w:w="1187" w:type="dxa"/>
+                <w:color w:val="000000" w:themeColor="text1"/>
+                <w:sz w:val="18"/>
+                <w:szCs w:val="18"/>
+              </w:rPr>
+            </w:pPr>
+          </w:p>
+        </w:tc>
+        <w:tc>
+          <w:tcPr>
+            <w:tcW w:w="1203" w:type="dxa"/>
+            <w:vAlign w:val="center"/>
           </w:tcPr>
           <w:p>
             <w:pPr>
@@ -1465,15 +1582,17 @@
               <w:rPr>
                 <w:b/>
                 <w:bCs/>
-                <w:sz w:val="18"/>
-                <w:szCs w:val="18"/>
-              </w:rPr>
-            </w:pPr>
-          </w:p>
-        </w:tc>
-        <w:tc>
-          <w:tcPr>
-            <w:tcW w:w="1250" w:type="dxa"/>
+                <w:color w:val="000000" w:themeColor="text1"/>
+                <w:sz w:val="18"/>
+                <w:szCs w:val="18"/>
+              </w:rPr>
+            </w:pPr>
+          </w:p>
+        </w:tc>
+        <w:tc>
+          <w:tcPr>
+            <w:tcW w:w="1268" w:type="dxa"/>
+            <w:vAlign w:val="center"/>
           </w:tcPr>
           <w:p>
             <w:pPr>
@@ -1481,15 +1600,17 @@
               <w:rPr>
                 <w:b/>
                 <w:bCs/>
-                <w:sz w:val="18"/>
-                <w:szCs w:val="18"/>
-              </w:rPr>
-            </w:pPr>
-          </w:p>
-        </w:tc>
-        <w:tc>
-          <w:tcPr>
-            <w:tcW w:w="2557" w:type="dxa"/>
+                <w:color w:val="000000" w:themeColor="text1"/>
+                <w:sz w:val="18"/>
+                <w:szCs w:val="18"/>
+              </w:rPr>
+            </w:pPr>
+          </w:p>
+        </w:tc>
+        <w:tc>
+          <w:tcPr>
+            <w:tcW w:w="2591" w:type="dxa"/>
+            <w:vAlign w:val="center"/>
           </w:tcPr>
           <w:p>
             <w:pPr>
@@ -1497,6 +1618,7 @@
               <w:rPr>
                 <w:b/>
                 <w:bCs/>
+                <w:color w:val="000000" w:themeColor="text1"/>
                 <w:sz w:val="18"/>
                 <w:szCs w:val="18"/>
               </w:rPr>
@@ -1506,12 +1628,13 @@
       </w:tr>
       <w:tr>
         <w:trPr>
-          <w:trHeight w:val="591"/>
+          <w:trHeight w:val="657"/>
           <w:jc w:val="center"/>
         </w:trPr>
         <w:tc>
           <w:tcPr>
-            <w:tcW w:w="1931" w:type="dxa"/>
+            <w:tcW w:w="1957" w:type="dxa"/>
+            <w:vAlign w:val="center"/>
           </w:tcPr>
           <w:p>
             <w:pPr>
@@ -1519,15 +1642,27 @@
               <w:rPr>
                 <w:b/>
                 <w:bCs/>
-                <w:sz w:val="18"/>
-                <w:szCs w:val="18"/>
-              </w:rPr>
-            </w:pPr>
-          </w:p>
-        </w:tc>
-        <w:tc>
-          <w:tcPr>
-            <w:tcW w:w="1017" w:type="dxa"/>
+                <w:color w:val="EE0000"/>
+                <w:sz w:val="18"/>
+                <w:szCs w:val="18"/>
+              </w:rPr>
+            </w:pPr>
+            <w:r>
+              <w:rPr>
+                <w:b/>
+                <w:bCs/>
+                <w:color w:val="EE0000"/>
+                <w:sz w:val="18"/>
+                <w:szCs w:val="18"/>
+              </w:rPr>
+              <w:t>Desarrollar una solución de software asegurando el logro</w:t>
+            </w:r>
+          </w:p>
+        </w:tc>
+        <w:tc>
+          <w:tcPr>
+            <w:tcW w:w="1030" w:type="dxa"/>
+            <w:vAlign w:val="center"/>
           </w:tcPr>
           <w:p>
             <w:pPr>
@@ -1535,15 +1670,17 @@
               <w:rPr>
                 <w:b/>
                 <w:bCs/>
-                <w:sz w:val="18"/>
-                <w:szCs w:val="18"/>
-              </w:rPr>
-            </w:pPr>
-          </w:p>
-        </w:tc>
-        <w:tc>
-          <w:tcPr>
-            <w:tcW w:w="926" w:type="dxa"/>
+                <w:color w:val="000000" w:themeColor="text1"/>
+                <w:sz w:val="18"/>
+                <w:szCs w:val="18"/>
+              </w:rPr>
+            </w:pPr>
+          </w:p>
+        </w:tc>
+        <w:tc>
+          <w:tcPr>
+            <w:tcW w:w="938" w:type="dxa"/>
+            <w:vAlign w:val="center"/>
           </w:tcPr>
           <w:p>
             <w:pPr>
@@ -1551,15 +1688,27 @@
               <w:rPr>
                 <w:b/>
                 <w:bCs/>
-                <w:sz w:val="18"/>
-                <w:szCs w:val="18"/>
-              </w:rPr>
-            </w:pPr>
-          </w:p>
-        </w:tc>
-        <w:tc>
-          <w:tcPr>
-            <w:tcW w:w="1055" w:type="dxa"/>
+                <w:color w:val="000000" w:themeColor="text1"/>
+                <w:sz w:val="18"/>
+                <w:szCs w:val="18"/>
+              </w:rPr>
+            </w:pPr>
+            <w:r>
+              <w:rPr>
+                <w:b/>
+                <w:bCs/>
+                <w:color w:val="000000" w:themeColor="text1"/>
+                <w:sz w:val="18"/>
+                <w:szCs w:val="18"/>
+              </w:rPr>
+              <w:t>x</w:t>
+            </w:r>
+          </w:p>
+        </w:tc>
+        <w:tc>
+          <w:tcPr>
+            <w:tcW w:w="1069" w:type="dxa"/>
+            <w:vAlign w:val="center"/>
           </w:tcPr>
           <w:p>
             <w:pPr>
@@ -1567,15 +1716,17 @@
               <w:rPr>
                 <w:b/>
                 <w:bCs/>
-                <w:sz w:val="18"/>
-                <w:szCs w:val="18"/>
-              </w:rPr>
-            </w:pPr>
-          </w:p>
-        </w:tc>
-        <w:tc>
-          <w:tcPr>
-            <w:tcW w:w="1187" w:type="dxa"/>
+                <w:color w:val="000000" w:themeColor="text1"/>
+                <w:sz w:val="18"/>
+                <w:szCs w:val="18"/>
+              </w:rPr>
+            </w:pPr>
+          </w:p>
+        </w:tc>
+        <w:tc>
+          <w:tcPr>
+            <w:tcW w:w="1203" w:type="dxa"/>
+            <w:vAlign w:val="center"/>
           </w:tcPr>
           <w:p>
             <w:pPr>
@@ -1583,15 +1734,17 @@
               <w:rPr>
                 <w:b/>
                 <w:bCs/>
-                <w:sz w:val="18"/>
-                <w:szCs w:val="18"/>
-              </w:rPr>
-            </w:pPr>
-          </w:p>
-        </w:tc>
-        <w:tc>
-          <w:tcPr>
-            <w:tcW w:w="1250" w:type="dxa"/>
+                <w:color w:val="000000" w:themeColor="text1"/>
+                <w:sz w:val="18"/>
+                <w:szCs w:val="18"/>
+              </w:rPr>
+            </w:pPr>
+          </w:p>
+        </w:tc>
+        <w:tc>
+          <w:tcPr>
+            <w:tcW w:w="1268" w:type="dxa"/>
+            <w:vAlign w:val="center"/>
           </w:tcPr>
           <w:p>
             <w:pPr>
@@ -1599,15 +1752,17 @@
               <w:rPr>
                 <w:b/>
                 <w:bCs/>
-                <w:sz w:val="18"/>
-                <w:szCs w:val="18"/>
-              </w:rPr>
-            </w:pPr>
-          </w:p>
-        </w:tc>
-        <w:tc>
-          <w:tcPr>
-            <w:tcW w:w="2557" w:type="dxa"/>
+                <w:color w:val="000000" w:themeColor="text1"/>
+                <w:sz w:val="18"/>
+                <w:szCs w:val="18"/>
+              </w:rPr>
+            </w:pPr>
+          </w:p>
+        </w:tc>
+        <w:tc>
+          <w:tcPr>
+            <w:tcW w:w="2591" w:type="dxa"/>
+            <w:vAlign w:val="center"/>
           </w:tcPr>
           <w:p>
             <w:pPr>
@@ -1615,6 +1770,7 @@
               <w:rPr>
                 <w:b/>
                 <w:bCs/>
+                <w:color w:val="000000" w:themeColor="text1"/>
                 <w:sz w:val="18"/>
                 <w:szCs w:val="18"/>
               </w:rPr>
@@ -1624,12 +1780,13 @@
       </w:tr>
       <w:tr>
         <w:trPr>
-          <w:trHeight w:val="591"/>
+          <w:trHeight w:val="657"/>
           <w:jc w:val="center"/>
         </w:trPr>
         <w:tc>
           <w:tcPr>
-            <w:tcW w:w="1931" w:type="dxa"/>
+            <w:tcW w:w="1957" w:type="dxa"/>
+            <w:vAlign w:val="center"/>
           </w:tcPr>
           <w:p>
             <w:pPr>
@@ -1637,15 +1794,27 @@
               <w:rPr>
                 <w:b/>
                 <w:bCs/>
-                <w:sz w:val="18"/>
-                <w:szCs w:val="18"/>
-              </w:rPr>
-            </w:pPr>
-          </w:p>
-        </w:tc>
-        <w:tc>
-          <w:tcPr>
-            <w:tcW w:w="1017" w:type="dxa"/>
+                <w:color w:val="EE0000"/>
+                <w:sz w:val="18"/>
+                <w:szCs w:val="18"/>
+              </w:rPr>
+            </w:pPr>
+            <w:r>
+              <w:rPr>
+                <w:b/>
+                <w:bCs/>
+                <w:color w:val="C00000"/>
+                <w:sz w:val="18"/>
+                <w:szCs w:val="18"/>
+              </w:rPr>
+              <w:t>Construir modelos de datos</w:t>
+            </w:r>
+          </w:p>
+        </w:tc>
+        <w:tc>
+          <w:tcPr>
+            <w:tcW w:w="1030" w:type="dxa"/>
+            <w:vAlign w:val="center"/>
           </w:tcPr>
           <w:p>
             <w:pPr>
@@ -1653,15 +1822,27 @@
               <w:rPr>
                 <w:b/>
                 <w:bCs/>
-                <w:sz w:val="18"/>
-                <w:szCs w:val="18"/>
-              </w:rPr>
-            </w:pPr>
-          </w:p>
-        </w:tc>
-        <w:tc>
-          <w:tcPr>
-            <w:tcW w:w="926" w:type="dxa"/>
+                <w:color w:val="000000" w:themeColor="text1"/>
+                <w:sz w:val="18"/>
+                <w:szCs w:val="18"/>
+              </w:rPr>
+            </w:pPr>
+            <w:r>
+              <w:rPr>
+                <w:b/>
+                <w:bCs/>
+                <w:color w:val="000000" w:themeColor="text1"/>
+                <w:sz w:val="18"/>
+                <w:szCs w:val="18"/>
+              </w:rPr>
+              <w:t>x</w:t>
+            </w:r>
+          </w:p>
+        </w:tc>
+        <w:tc>
+          <w:tcPr>
+            <w:tcW w:w="938" w:type="dxa"/>
+            <w:vAlign w:val="center"/>
           </w:tcPr>
           <w:p>
             <w:pPr>
@@ -1669,15 +1850,17 @@
               <w:rPr>
                 <w:b/>
                 <w:bCs/>
-                <w:sz w:val="18"/>
-                <w:szCs w:val="18"/>
-              </w:rPr>
-            </w:pPr>
-          </w:p>
-        </w:tc>
-        <w:tc>
-          <w:tcPr>
-            <w:tcW w:w="1055" w:type="dxa"/>
+                <w:color w:val="000000" w:themeColor="text1"/>
+                <w:sz w:val="18"/>
+                <w:szCs w:val="18"/>
+              </w:rPr>
+            </w:pPr>
+          </w:p>
+        </w:tc>
+        <w:tc>
+          <w:tcPr>
+            <w:tcW w:w="1069" w:type="dxa"/>
+            <w:vAlign w:val="center"/>
           </w:tcPr>
           <w:p>
             <w:pPr>
@@ -1685,15 +1868,17 @@
               <w:rPr>
                 <w:b/>
                 <w:bCs/>
-                <w:sz w:val="18"/>
-                <w:szCs w:val="18"/>
-              </w:rPr>
-            </w:pPr>
-          </w:p>
-        </w:tc>
-        <w:tc>
-          <w:tcPr>
-            <w:tcW w:w="1187" w:type="dxa"/>
+                <w:color w:val="000000" w:themeColor="text1"/>
+                <w:sz w:val="18"/>
+                <w:szCs w:val="18"/>
+              </w:rPr>
+            </w:pPr>
+          </w:p>
+        </w:tc>
+        <w:tc>
+          <w:tcPr>
+            <w:tcW w:w="1203" w:type="dxa"/>
+            <w:vAlign w:val="center"/>
           </w:tcPr>
           <w:p>
             <w:pPr>
@@ -1701,15 +1886,17 @@
               <w:rPr>
                 <w:b/>
                 <w:bCs/>
-                <w:sz w:val="18"/>
-                <w:szCs w:val="18"/>
-              </w:rPr>
-            </w:pPr>
-          </w:p>
-        </w:tc>
-        <w:tc>
-          <w:tcPr>
-            <w:tcW w:w="1250" w:type="dxa"/>
+                <w:color w:val="000000" w:themeColor="text1"/>
+                <w:sz w:val="18"/>
+                <w:szCs w:val="18"/>
+              </w:rPr>
+            </w:pPr>
+          </w:p>
+        </w:tc>
+        <w:tc>
+          <w:tcPr>
+            <w:tcW w:w="1268" w:type="dxa"/>
+            <w:vAlign w:val="center"/>
           </w:tcPr>
           <w:p>
             <w:pPr>
@@ -1717,15 +1904,17 @@
               <w:rPr>
                 <w:b/>
                 <w:bCs/>
-                <w:sz w:val="18"/>
-                <w:szCs w:val="18"/>
-              </w:rPr>
-            </w:pPr>
-          </w:p>
-        </w:tc>
-        <w:tc>
-          <w:tcPr>
-            <w:tcW w:w="2557" w:type="dxa"/>
+                <w:color w:val="000000" w:themeColor="text1"/>
+                <w:sz w:val="18"/>
+                <w:szCs w:val="18"/>
+              </w:rPr>
+            </w:pPr>
+          </w:p>
+        </w:tc>
+        <w:tc>
+          <w:tcPr>
+            <w:tcW w:w="2591" w:type="dxa"/>
+            <w:vAlign w:val="center"/>
           </w:tcPr>
           <w:p>
             <w:pPr>
@@ -1733,6 +1922,7 @@
               <w:rPr>
                 <w:b/>
                 <w:bCs/>
+                <w:color w:val="000000" w:themeColor="text1"/>
                 <w:sz w:val="18"/>
                 <w:szCs w:val="18"/>
               </w:rPr>
@@ -1742,12 +1932,13 @@
       </w:tr>
       <w:tr>
         <w:trPr>
-          <w:trHeight w:val="591"/>
+          <w:trHeight w:val="657"/>
           <w:jc w:val="center"/>
         </w:trPr>
         <w:tc>
           <w:tcPr>
-            <w:tcW w:w="1931" w:type="dxa"/>
+            <w:tcW w:w="1957" w:type="dxa"/>
+            <w:vAlign w:val="center"/>
           </w:tcPr>
           <w:p>
             <w:pPr>
@@ -1755,15 +1946,27 @@
               <w:rPr>
                 <w:b/>
                 <w:bCs/>
-                <w:sz w:val="18"/>
-                <w:szCs w:val="18"/>
-              </w:rPr>
-            </w:pPr>
-          </w:p>
-        </w:tc>
-        <w:tc>
-          <w:tcPr>
-            <w:tcW w:w="1017" w:type="dxa"/>
+                <w:color w:val="EE0000"/>
+                <w:sz w:val="18"/>
+                <w:szCs w:val="18"/>
+              </w:rPr>
+            </w:pPr>
+            <w:r>
+              <w:rPr>
+                <w:b/>
+                <w:bCs/>
+                <w:color w:val="EE0000"/>
+                <w:sz w:val="18"/>
+                <w:szCs w:val="18"/>
+              </w:rPr>
+              <w:t>Programar consultas para manipular datos</w:t>
+            </w:r>
+          </w:p>
+        </w:tc>
+        <w:tc>
+          <w:tcPr>
+            <w:tcW w:w="1030" w:type="dxa"/>
+            <w:vAlign w:val="center"/>
           </w:tcPr>
           <w:p>
             <w:pPr>
@@ -1771,15 +1974,27 @@
               <w:rPr>
                 <w:b/>
                 <w:bCs/>
-                <w:sz w:val="18"/>
-                <w:szCs w:val="18"/>
-              </w:rPr>
-            </w:pPr>
-          </w:p>
-        </w:tc>
-        <w:tc>
-          <w:tcPr>
-            <w:tcW w:w="926" w:type="dxa"/>
+                <w:color w:val="000000" w:themeColor="text1"/>
+                <w:sz w:val="18"/>
+                <w:szCs w:val="18"/>
+              </w:rPr>
+            </w:pPr>
+            <w:r>
+              <w:rPr>
+                <w:b/>
+                <w:bCs/>
+                <w:color w:val="000000" w:themeColor="text1"/>
+                <w:sz w:val="18"/>
+                <w:szCs w:val="18"/>
+              </w:rPr>
+              <w:t>x</w:t>
+            </w:r>
+          </w:p>
+        </w:tc>
+        <w:tc>
+          <w:tcPr>
+            <w:tcW w:w="938" w:type="dxa"/>
+            <w:vAlign w:val="center"/>
           </w:tcPr>
           <w:p>
             <w:pPr>
@@ -1787,15 +2002,17 @@
               <w:rPr>
                 <w:b/>
                 <w:bCs/>
-                <w:sz w:val="18"/>
-                <w:szCs w:val="18"/>
-              </w:rPr>
-            </w:pPr>
-          </w:p>
-        </w:tc>
-        <w:tc>
-          <w:tcPr>
-            <w:tcW w:w="1055" w:type="dxa"/>
+                <w:color w:val="000000" w:themeColor="text1"/>
+                <w:sz w:val="18"/>
+                <w:szCs w:val="18"/>
+              </w:rPr>
+            </w:pPr>
+          </w:p>
+        </w:tc>
+        <w:tc>
+          <w:tcPr>
+            <w:tcW w:w="1069" w:type="dxa"/>
+            <w:vAlign w:val="center"/>
           </w:tcPr>
           <w:p>
             <w:pPr>
@@ -1803,15 +2020,17 @@
               <w:rPr>
                 <w:b/>
                 <w:bCs/>
-                <w:sz w:val="18"/>
-                <w:szCs w:val="18"/>
-              </w:rPr>
-            </w:pPr>
-          </w:p>
-        </w:tc>
-        <w:tc>
-          <w:tcPr>
-            <w:tcW w:w="1187" w:type="dxa"/>
+                <w:color w:val="000000" w:themeColor="text1"/>
+                <w:sz w:val="18"/>
+                <w:szCs w:val="18"/>
+              </w:rPr>
+            </w:pPr>
+          </w:p>
+        </w:tc>
+        <w:tc>
+          <w:tcPr>
+            <w:tcW w:w="1203" w:type="dxa"/>
+            <w:vAlign w:val="center"/>
           </w:tcPr>
           <w:p>
             <w:pPr>
@@ -1819,15 +2038,17 @@
               <w:rPr>
                 <w:b/>
                 <w:bCs/>
-                <w:sz w:val="18"/>
-                <w:szCs w:val="18"/>
-              </w:rPr>
-            </w:pPr>
-          </w:p>
-        </w:tc>
-        <w:tc>
-          <w:tcPr>
-            <w:tcW w:w="1250" w:type="dxa"/>
+                <w:color w:val="000000" w:themeColor="text1"/>
+                <w:sz w:val="18"/>
+                <w:szCs w:val="18"/>
+              </w:rPr>
+            </w:pPr>
+          </w:p>
+        </w:tc>
+        <w:tc>
+          <w:tcPr>
+            <w:tcW w:w="1268" w:type="dxa"/>
+            <w:vAlign w:val="center"/>
           </w:tcPr>
           <w:p>
             <w:pPr>
@@ -1835,15 +2056,17 @@
               <w:rPr>
                 <w:b/>
                 <w:bCs/>
-                <w:sz w:val="18"/>
-                <w:szCs w:val="18"/>
-              </w:rPr>
-            </w:pPr>
-          </w:p>
-        </w:tc>
-        <w:tc>
-          <w:tcPr>
-            <w:tcW w:w="2557" w:type="dxa"/>
+                <w:color w:val="000000" w:themeColor="text1"/>
+                <w:sz w:val="18"/>
+                <w:szCs w:val="18"/>
+              </w:rPr>
+            </w:pPr>
+          </w:p>
+        </w:tc>
+        <w:tc>
+          <w:tcPr>
+            <w:tcW w:w="2591" w:type="dxa"/>
+            <w:vAlign w:val="center"/>
           </w:tcPr>
           <w:p>
             <w:pPr>
@@ -1851,6 +2074,7 @@
               <w:rPr>
                 <w:b/>
                 <w:bCs/>
+                <w:color w:val="000000" w:themeColor="text1"/>
                 <w:sz w:val="18"/>
                 <w:szCs w:val="18"/>
               </w:rPr>
@@ -1860,12 +2084,13 @@
       </w:tr>
       <w:tr>
         <w:trPr>
-          <w:trHeight w:val="576"/>
+          <w:trHeight w:val="641"/>
           <w:jc w:val="center"/>
         </w:trPr>
         <w:tc>
           <w:tcPr>
-            <w:tcW w:w="1931" w:type="dxa"/>
+            <w:tcW w:w="1957" w:type="dxa"/>
+            <w:vAlign w:val="center"/>
           </w:tcPr>
           <w:p>
             <w:pPr>
@@ -1873,15 +2098,27 @@
               <w:rPr>
                 <w:b/>
                 <w:bCs/>
-                <w:sz w:val="18"/>
-                <w:szCs w:val="18"/>
-              </w:rPr>
-            </w:pPr>
-          </w:p>
-        </w:tc>
-        <w:tc>
-          <w:tcPr>
-            <w:tcW w:w="1017" w:type="dxa"/>
+                <w:color w:val="EE0000"/>
+                <w:sz w:val="18"/>
+                <w:szCs w:val="18"/>
+              </w:rPr>
+            </w:pPr>
+            <w:r>
+              <w:rPr>
+                <w:b/>
+                <w:bCs/>
+                <w:color w:val="C00000"/>
+                <w:sz w:val="18"/>
+                <w:szCs w:val="18"/>
+              </w:rPr>
+              <w:t>Construir programas de variada complejidad</w:t>
+            </w:r>
+          </w:p>
+        </w:tc>
+        <w:tc>
+          <w:tcPr>
+            <w:tcW w:w="1030" w:type="dxa"/>
+            <w:vAlign w:val="center"/>
           </w:tcPr>
           <w:p>
             <w:pPr>
@@ -1889,15 +2126,17 @@
               <w:rPr>
                 <w:b/>
                 <w:bCs/>
-                <w:sz w:val="18"/>
-                <w:szCs w:val="18"/>
-              </w:rPr>
-            </w:pPr>
-          </w:p>
-        </w:tc>
-        <w:tc>
-          <w:tcPr>
-            <w:tcW w:w="926" w:type="dxa"/>
+                <w:color w:val="000000" w:themeColor="text1"/>
+                <w:sz w:val="18"/>
+                <w:szCs w:val="18"/>
+              </w:rPr>
+            </w:pPr>
+          </w:p>
+        </w:tc>
+        <w:tc>
+          <w:tcPr>
+            <w:tcW w:w="938" w:type="dxa"/>
+            <w:vAlign w:val="center"/>
           </w:tcPr>
           <w:p>
             <w:pPr>
@@ -1905,15 +2144,17 @@
               <w:rPr>
                 <w:b/>
                 <w:bCs/>
-                <w:sz w:val="18"/>
-                <w:szCs w:val="18"/>
-              </w:rPr>
-            </w:pPr>
-          </w:p>
-        </w:tc>
-        <w:tc>
-          <w:tcPr>
-            <w:tcW w:w="1055" w:type="dxa"/>
+                <w:color w:val="000000" w:themeColor="text1"/>
+                <w:sz w:val="18"/>
+                <w:szCs w:val="18"/>
+              </w:rPr>
+            </w:pPr>
+          </w:p>
+        </w:tc>
+        <w:tc>
+          <w:tcPr>
+            <w:tcW w:w="1069" w:type="dxa"/>
+            <w:vAlign w:val="center"/>
           </w:tcPr>
           <w:p>
             <w:pPr>
@@ -1921,15 +2162,27 @@
               <w:rPr>
                 <w:b/>
                 <w:bCs/>
-                <w:sz w:val="18"/>
-                <w:szCs w:val="18"/>
-              </w:rPr>
-            </w:pPr>
-          </w:p>
-        </w:tc>
-        <w:tc>
-          <w:tcPr>
-            <w:tcW w:w="1187" w:type="dxa"/>
+                <w:color w:val="000000" w:themeColor="text1"/>
+                <w:sz w:val="18"/>
+                <w:szCs w:val="18"/>
+              </w:rPr>
+            </w:pPr>
+            <w:r>
+              <w:rPr>
+                <w:b/>
+                <w:bCs/>
+                <w:color w:val="000000" w:themeColor="text1"/>
+                <w:sz w:val="18"/>
+                <w:szCs w:val="18"/>
+              </w:rPr>
+              <w:t>x</w:t>
+            </w:r>
+          </w:p>
+        </w:tc>
+        <w:tc>
+          <w:tcPr>
+            <w:tcW w:w="1203" w:type="dxa"/>
+            <w:vAlign w:val="center"/>
           </w:tcPr>
           <w:p>
             <w:pPr>
@@ -1937,15 +2190,17 @@
               <w:rPr>
                 <w:b/>
                 <w:bCs/>
-                <w:sz w:val="18"/>
-                <w:szCs w:val="18"/>
-              </w:rPr>
-            </w:pPr>
-          </w:p>
-        </w:tc>
-        <w:tc>
-          <w:tcPr>
-            <w:tcW w:w="1250" w:type="dxa"/>
+                <w:color w:val="000000" w:themeColor="text1"/>
+                <w:sz w:val="18"/>
+                <w:szCs w:val="18"/>
+              </w:rPr>
+            </w:pPr>
+          </w:p>
+        </w:tc>
+        <w:tc>
+          <w:tcPr>
+            <w:tcW w:w="1268" w:type="dxa"/>
+            <w:vAlign w:val="center"/>
           </w:tcPr>
           <w:p>
             <w:pPr>
@@ -1953,15 +2208,17 @@
               <w:rPr>
                 <w:b/>
                 <w:bCs/>
-                <w:sz w:val="18"/>
-                <w:szCs w:val="18"/>
-              </w:rPr>
-            </w:pPr>
-          </w:p>
-        </w:tc>
-        <w:tc>
-          <w:tcPr>
-            <w:tcW w:w="2557" w:type="dxa"/>
+                <w:color w:val="000000" w:themeColor="text1"/>
+                <w:sz w:val="18"/>
+                <w:szCs w:val="18"/>
+              </w:rPr>
+            </w:pPr>
+          </w:p>
+        </w:tc>
+        <w:tc>
+          <w:tcPr>
+            <w:tcW w:w="2591" w:type="dxa"/>
+            <w:vAlign w:val="center"/>
           </w:tcPr>
           <w:p>
             <w:pPr>
@@ -1969,21 +2226,33 @@
               <w:rPr>
                 <w:b/>
                 <w:bCs/>
-                <w:sz w:val="18"/>
-                <w:szCs w:val="18"/>
-              </w:rPr>
-            </w:pPr>
+                <w:color w:val="000000" w:themeColor="text1"/>
+                <w:sz w:val="18"/>
+                <w:szCs w:val="18"/>
+              </w:rPr>
+            </w:pPr>
+            <w:r>
+              <w:rPr>
+                <w:b/>
+                <w:bCs/>
+                <w:color w:val="000000" w:themeColor="text1"/>
+                <w:sz w:val="18"/>
+                <w:szCs w:val="18"/>
+              </w:rPr>
+              <w:t>Falta dominio con diversos lenguajes/entornos (JavaScript)</w:t>
+            </w:r>
           </w:p>
         </w:tc>
       </w:tr>
       <w:tr>
         <w:trPr>
-          <w:trHeight w:val="591"/>
+          <w:trHeight w:val="657"/>
           <w:jc w:val="center"/>
         </w:trPr>
         <w:tc>
           <w:tcPr>
-            <w:tcW w:w="1931" w:type="dxa"/>
+            <w:tcW w:w="1957" w:type="dxa"/>
+            <w:vAlign w:val="center"/>
           </w:tcPr>
           <w:p>
             <w:pPr>
@@ -1991,15 +2260,27 @@
               <w:rPr>
                 <w:b/>
                 <w:bCs/>
-                <w:sz w:val="18"/>
-                <w:szCs w:val="18"/>
-              </w:rPr>
-            </w:pPr>
-          </w:p>
-        </w:tc>
-        <w:tc>
-          <w:tcPr>
-            <w:tcW w:w="1017" w:type="dxa"/>
+                <w:color w:val="EE0000"/>
+                <w:sz w:val="18"/>
+                <w:szCs w:val="18"/>
+              </w:rPr>
+            </w:pPr>
+            <w:r>
+              <w:rPr>
+                <w:b/>
+                <w:bCs/>
+                <w:color w:val="EE0000"/>
+                <w:sz w:val="18"/>
+                <w:szCs w:val="18"/>
+              </w:rPr>
+              <w:t>Realizar pruebas de certificación</w:t>
+            </w:r>
+          </w:p>
+        </w:tc>
+        <w:tc>
+          <w:tcPr>
+            <w:tcW w:w="1030" w:type="dxa"/>
+            <w:vAlign w:val="center"/>
           </w:tcPr>
           <w:p>
             <w:pPr>
@@ -2007,15 +2288,17 @@
               <w:rPr>
                 <w:b/>
                 <w:bCs/>
-                <w:sz w:val="18"/>
-                <w:szCs w:val="18"/>
-              </w:rPr>
-            </w:pPr>
-          </w:p>
-        </w:tc>
-        <w:tc>
-          <w:tcPr>
-            <w:tcW w:w="926" w:type="dxa"/>
+                <w:color w:val="000000" w:themeColor="text1"/>
+                <w:sz w:val="18"/>
+                <w:szCs w:val="18"/>
+              </w:rPr>
+            </w:pPr>
+          </w:p>
+        </w:tc>
+        <w:tc>
+          <w:tcPr>
+            <w:tcW w:w="938" w:type="dxa"/>
+            <w:vAlign w:val="center"/>
           </w:tcPr>
           <w:p>
             <w:pPr>
@@ -2023,15 +2306,27 @@
               <w:rPr>
                 <w:b/>
                 <w:bCs/>
-                <w:sz w:val="18"/>
-                <w:szCs w:val="18"/>
-              </w:rPr>
-            </w:pPr>
-          </w:p>
-        </w:tc>
-        <w:tc>
-          <w:tcPr>
-            <w:tcW w:w="1055" w:type="dxa"/>
+                <w:color w:val="000000" w:themeColor="text1"/>
+                <w:sz w:val="18"/>
+                <w:szCs w:val="18"/>
+              </w:rPr>
+            </w:pPr>
+            <w:r>
+              <w:rPr>
+                <w:b/>
+                <w:bCs/>
+                <w:color w:val="000000" w:themeColor="text1"/>
+                <w:sz w:val="18"/>
+                <w:szCs w:val="18"/>
+              </w:rPr>
+              <w:t>x</w:t>
+            </w:r>
+          </w:p>
+        </w:tc>
+        <w:tc>
+          <w:tcPr>
+            <w:tcW w:w="1069" w:type="dxa"/>
+            <w:vAlign w:val="center"/>
           </w:tcPr>
           <w:p>
             <w:pPr>
@@ -2039,15 +2334,17 @@
               <w:rPr>
                 <w:b/>
                 <w:bCs/>
-                <w:sz w:val="18"/>
-                <w:szCs w:val="18"/>
-              </w:rPr>
-            </w:pPr>
-          </w:p>
-        </w:tc>
-        <w:tc>
-          <w:tcPr>
-            <w:tcW w:w="1187" w:type="dxa"/>
+                <w:color w:val="000000" w:themeColor="text1"/>
+                <w:sz w:val="18"/>
+                <w:szCs w:val="18"/>
+              </w:rPr>
+            </w:pPr>
+          </w:p>
+        </w:tc>
+        <w:tc>
+          <w:tcPr>
+            <w:tcW w:w="1203" w:type="dxa"/>
+            <w:vAlign w:val="center"/>
           </w:tcPr>
           <w:p>
             <w:pPr>
@@ -2055,15 +2352,17 @@
               <w:rPr>
                 <w:b/>
                 <w:bCs/>
-                <w:sz w:val="18"/>
-                <w:szCs w:val="18"/>
-              </w:rPr>
-            </w:pPr>
-          </w:p>
-        </w:tc>
-        <w:tc>
-          <w:tcPr>
-            <w:tcW w:w="1250" w:type="dxa"/>
+                <w:color w:val="000000" w:themeColor="text1"/>
+                <w:sz w:val="18"/>
+                <w:szCs w:val="18"/>
+              </w:rPr>
+            </w:pPr>
+          </w:p>
+        </w:tc>
+        <w:tc>
+          <w:tcPr>
+            <w:tcW w:w="1268" w:type="dxa"/>
+            <w:vAlign w:val="center"/>
           </w:tcPr>
           <w:p>
             <w:pPr>
@@ -2071,15 +2370,17 @@
               <w:rPr>
                 <w:b/>
                 <w:bCs/>
-                <w:sz w:val="18"/>
-                <w:szCs w:val="18"/>
-              </w:rPr>
-            </w:pPr>
-          </w:p>
-        </w:tc>
-        <w:tc>
-          <w:tcPr>
-            <w:tcW w:w="2557" w:type="dxa"/>
+                <w:color w:val="000000" w:themeColor="text1"/>
+                <w:sz w:val="18"/>
+                <w:szCs w:val="18"/>
+              </w:rPr>
+            </w:pPr>
+          </w:p>
+        </w:tc>
+        <w:tc>
+          <w:tcPr>
+            <w:tcW w:w="2591" w:type="dxa"/>
+            <w:vAlign w:val="center"/>
           </w:tcPr>
           <w:p>
             <w:pPr>
@@ -2087,6 +2388,7 @@
               <w:rPr>
                 <w:b/>
                 <w:bCs/>
+                <w:color w:val="000000" w:themeColor="text1"/>
                 <w:sz w:val="18"/>
                 <w:szCs w:val="18"/>
               </w:rPr>
@@ -2096,12 +2398,13 @@
       </w:tr>
       <w:tr>
         <w:trPr>
-          <w:trHeight w:val="576"/>
+          <w:trHeight w:val="641"/>
           <w:jc w:val="center"/>
         </w:trPr>
         <w:tc>
           <w:tcPr>
-            <w:tcW w:w="1931" w:type="dxa"/>
+            <w:tcW w:w="1957" w:type="dxa"/>
+            <w:vAlign w:val="center"/>
           </w:tcPr>
           <w:p>
             <w:pPr>
@@ -2109,15 +2412,27 @@
               <w:rPr>
                 <w:b/>
                 <w:bCs/>
-                <w:sz w:val="18"/>
-                <w:szCs w:val="18"/>
-              </w:rPr>
-            </w:pPr>
-          </w:p>
-        </w:tc>
-        <w:tc>
-          <w:tcPr>
-            <w:tcW w:w="1017" w:type="dxa"/>
+                <w:color w:val="EE0000"/>
+                <w:sz w:val="18"/>
+                <w:szCs w:val="18"/>
+              </w:rPr>
+            </w:pPr>
+            <w:r>
+              <w:rPr>
+                <w:b/>
+                <w:bCs/>
+                <w:color w:val="C00000"/>
+                <w:sz w:val="18"/>
+                <w:szCs w:val="18"/>
+              </w:rPr>
+              <w:t>Construir modelos arquitectónicos sistemáticos</w:t>
+            </w:r>
+          </w:p>
+        </w:tc>
+        <w:tc>
+          <w:tcPr>
+            <w:tcW w:w="1030" w:type="dxa"/>
+            <w:vAlign w:val="center"/>
           </w:tcPr>
           <w:p>
             <w:pPr>
@@ -2125,15 +2440,17 @@
               <w:rPr>
                 <w:b/>
                 <w:bCs/>
-                <w:sz w:val="18"/>
-                <w:szCs w:val="18"/>
-              </w:rPr>
-            </w:pPr>
-          </w:p>
-        </w:tc>
-        <w:tc>
-          <w:tcPr>
-            <w:tcW w:w="926" w:type="dxa"/>
+                <w:color w:val="000000" w:themeColor="text1"/>
+                <w:sz w:val="18"/>
+                <w:szCs w:val="18"/>
+              </w:rPr>
+            </w:pPr>
+          </w:p>
+        </w:tc>
+        <w:tc>
+          <w:tcPr>
+            <w:tcW w:w="938" w:type="dxa"/>
+            <w:vAlign w:val="center"/>
           </w:tcPr>
           <w:p>
             <w:pPr>
@@ -2141,15 +2458,27 @@
               <w:rPr>
                 <w:b/>
                 <w:bCs/>
-                <w:sz w:val="18"/>
-                <w:szCs w:val="18"/>
-              </w:rPr>
-            </w:pPr>
-          </w:p>
-        </w:tc>
-        <w:tc>
-          <w:tcPr>
-            <w:tcW w:w="1055" w:type="dxa"/>
+                <w:color w:val="000000" w:themeColor="text1"/>
+                <w:sz w:val="18"/>
+                <w:szCs w:val="18"/>
+              </w:rPr>
+            </w:pPr>
+            <w:r>
+              <w:rPr>
+                <w:b/>
+                <w:bCs/>
+                <w:color w:val="000000" w:themeColor="text1"/>
+                <w:sz w:val="18"/>
+                <w:szCs w:val="18"/>
+              </w:rPr>
+              <w:t>x</w:t>
+            </w:r>
+          </w:p>
+        </w:tc>
+        <w:tc>
+          <w:tcPr>
+            <w:tcW w:w="1069" w:type="dxa"/>
+            <w:vAlign w:val="center"/>
           </w:tcPr>
           <w:p>
             <w:pPr>
@@ -2157,15 +2486,17 @@
               <w:rPr>
                 <w:b/>
                 <w:bCs/>
-                <w:sz w:val="18"/>
-                <w:szCs w:val="18"/>
-              </w:rPr>
-            </w:pPr>
-          </w:p>
-        </w:tc>
-        <w:tc>
-          <w:tcPr>
-            <w:tcW w:w="1187" w:type="dxa"/>
+                <w:color w:val="000000" w:themeColor="text1"/>
+                <w:sz w:val="18"/>
+                <w:szCs w:val="18"/>
+              </w:rPr>
+            </w:pPr>
+          </w:p>
+        </w:tc>
+        <w:tc>
+          <w:tcPr>
+            <w:tcW w:w="1203" w:type="dxa"/>
+            <w:vAlign w:val="center"/>
           </w:tcPr>
           <w:p>
             <w:pPr>
@@ -2173,15 +2504,17 @@
               <w:rPr>
                 <w:b/>
                 <w:bCs/>
-                <w:sz w:val="18"/>
-                <w:szCs w:val="18"/>
-              </w:rPr>
-            </w:pPr>
-          </w:p>
-        </w:tc>
-        <w:tc>
-          <w:tcPr>
-            <w:tcW w:w="1250" w:type="dxa"/>
+                <w:color w:val="000000" w:themeColor="text1"/>
+                <w:sz w:val="18"/>
+                <w:szCs w:val="18"/>
+              </w:rPr>
+            </w:pPr>
+          </w:p>
+        </w:tc>
+        <w:tc>
+          <w:tcPr>
+            <w:tcW w:w="1268" w:type="dxa"/>
+            <w:vAlign w:val="center"/>
           </w:tcPr>
           <w:p>
             <w:pPr>
@@ -2189,15 +2522,17 @@
               <w:rPr>
                 <w:b/>
                 <w:bCs/>
-                <w:sz w:val="18"/>
-                <w:szCs w:val="18"/>
-              </w:rPr>
-            </w:pPr>
-          </w:p>
-        </w:tc>
-        <w:tc>
-          <w:tcPr>
-            <w:tcW w:w="2557" w:type="dxa"/>
+                <w:color w:val="000000" w:themeColor="text1"/>
+                <w:sz w:val="18"/>
+                <w:szCs w:val="18"/>
+              </w:rPr>
+            </w:pPr>
+          </w:p>
+        </w:tc>
+        <w:tc>
+          <w:tcPr>
+            <w:tcW w:w="2591" w:type="dxa"/>
+            <w:vAlign w:val="center"/>
           </w:tcPr>
           <w:p>
             <w:pPr>
@@ -2205,6 +2540,647 @@
               <w:rPr>
                 <w:b/>
                 <w:bCs/>
+                <w:color w:val="000000" w:themeColor="text1"/>
+                <w:sz w:val="18"/>
+                <w:szCs w:val="18"/>
+              </w:rPr>
+            </w:pPr>
+          </w:p>
+        </w:tc>
+      </w:tr>
+      <w:tr>
+        <w:trPr>
+          <w:trHeight w:val="641"/>
+          <w:jc w:val="center"/>
+        </w:trPr>
+        <w:tc>
+          <w:tcPr>
+            <w:tcW w:w="1957" w:type="dxa"/>
+            <w:vAlign w:val="center"/>
+          </w:tcPr>
+          <w:p>
+            <w:pPr>
+              <w:jc w:val="center"/>
+              <w:rPr>
+                <w:b/>
+                <w:bCs/>
+                <w:color w:val="EE0000"/>
+                <w:sz w:val="18"/>
+                <w:szCs w:val="18"/>
+              </w:rPr>
+            </w:pPr>
+            <w:r>
+              <w:rPr>
+                <w:b/>
+                <w:bCs/>
+                <w:color w:val="EE0000"/>
+                <w:sz w:val="18"/>
+                <w:szCs w:val="18"/>
+              </w:rPr>
+              <w:t>Implementar soluciones de acuerdo con necesidades</w:t>
+            </w:r>
+          </w:p>
+        </w:tc>
+        <w:tc>
+          <w:tcPr>
+            <w:tcW w:w="1030" w:type="dxa"/>
+            <w:vAlign w:val="center"/>
+          </w:tcPr>
+          <w:p>
+            <w:pPr>
+              <w:jc w:val="center"/>
+              <w:rPr>
+                <w:b/>
+                <w:bCs/>
+                <w:color w:val="000000" w:themeColor="text1"/>
+                <w:sz w:val="18"/>
+                <w:szCs w:val="18"/>
+              </w:rPr>
+            </w:pPr>
+          </w:p>
+        </w:tc>
+        <w:tc>
+          <w:tcPr>
+            <w:tcW w:w="938" w:type="dxa"/>
+            <w:vAlign w:val="center"/>
+          </w:tcPr>
+          <w:p>
+            <w:pPr>
+              <w:jc w:val="center"/>
+              <w:rPr>
+                <w:b/>
+                <w:bCs/>
+                <w:color w:val="000000" w:themeColor="text1"/>
+                <w:sz w:val="18"/>
+                <w:szCs w:val="18"/>
+              </w:rPr>
+            </w:pPr>
+            <w:r>
+              <w:rPr>
+                <w:b/>
+                <w:bCs/>
+                <w:color w:val="000000" w:themeColor="text1"/>
+                <w:sz w:val="18"/>
+                <w:szCs w:val="18"/>
+              </w:rPr>
+              <w:t>x</w:t>
+            </w:r>
+          </w:p>
+        </w:tc>
+        <w:tc>
+          <w:tcPr>
+            <w:tcW w:w="1069" w:type="dxa"/>
+            <w:vAlign w:val="center"/>
+          </w:tcPr>
+          <w:p>
+            <w:pPr>
+              <w:jc w:val="center"/>
+              <w:rPr>
+                <w:b/>
+                <w:bCs/>
+                <w:color w:val="000000" w:themeColor="text1"/>
+                <w:sz w:val="18"/>
+                <w:szCs w:val="18"/>
+              </w:rPr>
+            </w:pPr>
+          </w:p>
+        </w:tc>
+        <w:tc>
+          <w:tcPr>
+            <w:tcW w:w="1203" w:type="dxa"/>
+            <w:vAlign w:val="center"/>
+          </w:tcPr>
+          <w:p>
+            <w:pPr>
+              <w:jc w:val="center"/>
+              <w:rPr>
+                <w:b/>
+                <w:bCs/>
+                <w:color w:val="000000" w:themeColor="text1"/>
+                <w:sz w:val="18"/>
+                <w:szCs w:val="18"/>
+              </w:rPr>
+            </w:pPr>
+          </w:p>
+        </w:tc>
+        <w:tc>
+          <w:tcPr>
+            <w:tcW w:w="1268" w:type="dxa"/>
+            <w:vAlign w:val="center"/>
+          </w:tcPr>
+          <w:p>
+            <w:pPr>
+              <w:jc w:val="center"/>
+              <w:rPr>
+                <w:b/>
+                <w:bCs/>
+                <w:color w:val="000000" w:themeColor="text1"/>
+                <w:sz w:val="18"/>
+                <w:szCs w:val="18"/>
+              </w:rPr>
+            </w:pPr>
+          </w:p>
+        </w:tc>
+        <w:tc>
+          <w:tcPr>
+            <w:tcW w:w="2591" w:type="dxa"/>
+            <w:vAlign w:val="center"/>
+          </w:tcPr>
+          <w:p>
+            <w:pPr>
+              <w:jc w:val="center"/>
+              <w:rPr>
+                <w:b/>
+                <w:bCs/>
+                <w:color w:val="000000" w:themeColor="text1"/>
+                <w:sz w:val="18"/>
+                <w:szCs w:val="18"/>
+              </w:rPr>
+            </w:pPr>
+          </w:p>
+        </w:tc>
+      </w:tr>
+      <w:tr>
+        <w:trPr>
+          <w:trHeight w:val="641"/>
+          <w:jc w:val="center"/>
+        </w:trPr>
+        <w:tc>
+          <w:tcPr>
+            <w:tcW w:w="1957" w:type="dxa"/>
+            <w:vAlign w:val="center"/>
+          </w:tcPr>
+          <w:p>
+            <w:pPr>
+              <w:jc w:val="center"/>
+              <w:rPr>
+                <w:b/>
+                <w:bCs/>
+                <w:color w:val="EE0000"/>
+                <w:sz w:val="18"/>
+                <w:szCs w:val="18"/>
+              </w:rPr>
+            </w:pPr>
+            <w:r>
+              <w:rPr>
+                <w:b/>
+                <w:bCs/>
+                <w:color w:val="C00000"/>
+                <w:sz w:val="18"/>
+                <w:szCs w:val="18"/>
+              </w:rPr>
+              <w:t>Resolver vulnerabilidades para el software</w:t>
+            </w:r>
+          </w:p>
+        </w:tc>
+        <w:tc>
+          <w:tcPr>
+            <w:tcW w:w="1030" w:type="dxa"/>
+            <w:vAlign w:val="center"/>
+          </w:tcPr>
+          <w:p>
+            <w:pPr>
+              <w:jc w:val="center"/>
+              <w:rPr>
+                <w:b/>
+                <w:bCs/>
+                <w:color w:val="000000" w:themeColor="text1"/>
+                <w:sz w:val="18"/>
+                <w:szCs w:val="18"/>
+              </w:rPr>
+            </w:pPr>
+          </w:p>
+        </w:tc>
+        <w:tc>
+          <w:tcPr>
+            <w:tcW w:w="938" w:type="dxa"/>
+            <w:vAlign w:val="center"/>
+          </w:tcPr>
+          <w:p>
+            <w:pPr>
+              <w:jc w:val="center"/>
+              <w:rPr>
+                <w:b/>
+                <w:bCs/>
+                <w:color w:val="000000" w:themeColor="text1"/>
+                <w:sz w:val="18"/>
+                <w:szCs w:val="18"/>
+              </w:rPr>
+            </w:pPr>
+          </w:p>
+        </w:tc>
+        <w:tc>
+          <w:tcPr>
+            <w:tcW w:w="1069" w:type="dxa"/>
+            <w:vAlign w:val="center"/>
+          </w:tcPr>
+          <w:p>
+            <w:pPr>
+              <w:jc w:val="center"/>
+              <w:rPr>
+                <w:b/>
+                <w:bCs/>
+                <w:color w:val="000000" w:themeColor="text1"/>
+                <w:sz w:val="18"/>
+                <w:szCs w:val="18"/>
+              </w:rPr>
+            </w:pPr>
+            <w:r>
+              <w:rPr>
+                <w:b/>
+                <w:bCs/>
+                <w:color w:val="000000" w:themeColor="text1"/>
+                <w:sz w:val="18"/>
+                <w:szCs w:val="18"/>
+              </w:rPr>
+              <w:t>x</w:t>
+            </w:r>
+          </w:p>
+        </w:tc>
+        <w:tc>
+          <w:tcPr>
+            <w:tcW w:w="1203" w:type="dxa"/>
+            <w:vAlign w:val="center"/>
+          </w:tcPr>
+          <w:p>
+            <w:pPr>
+              <w:jc w:val="center"/>
+              <w:rPr>
+                <w:b/>
+                <w:bCs/>
+                <w:color w:val="000000" w:themeColor="text1"/>
+                <w:sz w:val="18"/>
+                <w:szCs w:val="18"/>
+              </w:rPr>
+            </w:pPr>
+          </w:p>
+        </w:tc>
+        <w:tc>
+          <w:tcPr>
+            <w:tcW w:w="1268" w:type="dxa"/>
+            <w:vAlign w:val="center"/>
+          </w:tcPr>
+          <w:p>
+            <w:pPr>
+              <w:jc w:val="center"/>
+              <w:rPr>
+                <w:b/>
+                <w:bCs/>
+                <w:color w:val="000000" w:themeColor="text1"/>
+                <w:sz w:val="18"/>
+                <w:szCs w:val="18"/>
+              </w:rPr>
+            </w:pPr>
+          </w:p>
+        </w:tc>
+        <w:tc>
+          <w:tcPr>
+            <w:tcW w:w="2591" w:type="dxa"/>
+            <w:vAlign w:val="center"/>
+          </w:tcPr>
+          <w:p>
+            <w:pPr>
+              <w:jc w:val="center"/>
+              <w:rPr>
+                <w:b/>
+                <w:bCs/>
+                <w:color w:val="000000" w:themeColor="text1"/>
+                <w:sz w:val="18"/>
+                <w:szCs w:val="18"/>
+              </w:rPr>
+            </w:pPr>
+            <w:r>
+              <w:rPr>
+                <w:b/>
+                <w:bCs/>
+                <w:color w:val="000000" w:themeColor="text1"/>
+                <w:sz w:val="18"/>
+                <w:szCs w:val="18"/>
+              </w:rPr>
+              <w:t>Las pruebas realizadas fueron básicas y de carácter no volátil</w:t>
+            </w:r>
+          </w:p>
+        </w:tc>
+      </w:tr>
+      <w:tr>
+        <w:trPr>
+          <w:trHeight w:val="641"/>
+          <w:jc w:val="center"/>
+        </w:trPr>
+        <w:tc>
+          <w:tcPr>
+            <w:tcW w:w="1957" w:type="dxa"/>
+            <w:vAlign w:val="center"/>
+          </w:tcPr>
+          <w:p>
+            <w:pPr>
+              <w:jc w:val="center"/>
+              <w:rPr>
+                <w:b/>
+                <w:bCs/>
+                <w:color w:val="EE0000"/>
+                <w:sz w:val="18"/>
+                <w:szCs w:val="18"/>
+              </w:rPr>
+            </w:pPr>
+            <w:r>
+              <w:rPr>
+                <w:b/>
+                <w:bCs/>
+                <w:color w:val="EE0000"/>
+                <w:sz w:val="18"/>
+                <w:szCs w:val="18"/>
+              </w:rPr>
+              <w:t>Gestionar proyectos informáticos</w:t>
+            </w:r>
+          </w:p>
+        </w:tc>
+        <w:tc>
+          <w:tcPr>
+            <w:tcW w:w="1030" w:type="dxa"/>
+            <w:vAlign w:val="center"/>
+          </w:tcPr>
+          <w:p>
+            <w:pPr>
+              <w:jc w:val="center"/>
+              <w:rPr>
+                <w:b/>
+                <w:bCs/>
+                <w:color w:val="000000" w:themeColor="text1"/>
+                <w:sz w:val="18"/>
+                <w:szCs w:val="18"/>
+              </w:rPr>
+            </w:pPr>
+          </w:p>
+        </w:tc>
+        <w:tc>
+          <w:tcPr>
+            <w:tcW w:w="938" w:type="dxa"/>
+            <w:vAlign w:val="center"/>
+          </w:tcPr>
+          <w:p>
+            <w:pPr>
+              <w:jc w:val="center"/>
+              <w:rPr>
+                <w:b/>
+                <w:bCs/>
+                <w:color w:val="000000" w:themeColor="text1"/>
+                <w:sz w:val="18"/>
+                <w:szCs w:val="18"/>
+              </w:rPr>
+            </w:pPr>
+          </w:p>
+        </w:tc>
+        <w:tc>
+          <w:tcPr>
+            <w:tcW w:w="1069" w:type="dxa"/>
+            <w:vAlign w:val="center"/>
+          </w:tcPr>
+          <w:p>
+            <w:pPr>
+              <w:jc w:val="center"/>
+              <w:rPr>
+                <w:b/>
+                <w:bCs/>
+                <w:color w:val="000000" w:themeColor="text1"/>
+                <w:sz w:val="18"/>
+                <w:szCs w:val="18"/>
+              </w:rPr>
+            </w:pPr>
+            <w:r>
+              <w:rPr>
+                <w:b/>
+                <w:bCs/>
+                <w:color w:val="000000" w:themeColor="text1"/>
+                <w:sz w:val="18"/>
+                <w:szCs w:val="18"/>
+              </w:rPr>
+              <w:t>x</w:t>
+            </w:r>
+          </w:p>
+        </w:tc>
+        <w:tc>
+          <w:tcPr>
+            <w:tcW w:w="1203" w:type="dxa"/>
+            <w:vAlign w:val="center"/>
+          </w:tcPr>
+          <w:p>
+            <w:pPr>
+              <w:jc w:val="center"/>
+              <w:rPr>
+                <w:b/>
+                <w:bCs/>
+                <w:color w:val="000000" w:themeColor="text1"/>
+                <w:sz w:val="18"/>
+                <w:szCs w:val="18"/>
+              </w:rPr>
+            </w:pPr>
+          </w:p>
+        </w:tc>
+        <w:tc>
+          <w:tcPr>
+            <w:tcW w:w="1268" w:type="dxa"/>
+            <w:vAlign w:val="center"/>
+          </w:tcPr>
+          <w:p>
+            <w:pPr>
+              <w:jc w:val="center"/>
+              <w:rPr>
+                <w:b/>
+                <w:bCs/>
+                <w:color w:val="000000" w:themeColor="text1"/>
+                <w:sz w:val="18"/>
+                <w:szCs w:val="18"/>
+              </w:rPr>
+            </w:pPr>
+          </w:p>
+        </w:tc>
+        <w:tc>
+          <w:tcPr>
+            <w:tcW w:w="2591" w:type="dxa"/>
+            <w:vAlign w:val="center"/>
+          </w:tcPr>
+          <w:p>
+            <w:pPr>
+              <w:jc w:val="center"/>
+              <w:rPr>
+                <w:b/>
+                <w:bCs/>
+                <w:color w:val="000000" w:themeColor="text1"/>
+                <w:sz w:val="18"/>
+                <w:szCs w:val="18"/>
+              </w:rPr>
+            </w:pPr>
+            <w:r>
+              <w:rPr>
+                <w:b/>
+                <w:bCs/>
+                <w:color w:val="000000" w:themeColor="text1"/>
+                <w:sz w:val="18"/>
+                <w:szCs w:val="18"/>
+              </w:rPr>
+              <w:t>No se gestiona un proyecto con ChatGPT (mala experiencia con docente del ramo)</w:t>
+            </w:r>
+          </w:p>
+        </w:tc>
+      </w:tr>
+      <w:tr>
+        <w:trPr>
+          <w:trHeight w:val="641"/>
+          <w:jc w:val="center"/>
+        </w:trPr>
+        <w:tc>
+          <w:tcPr>
+            <w:tcW w:w="1957" w:type="dxa"/>
+            <w:vAlign w:val="center"/>
+          </w:tcPr>
+          <w:p>
+            <w:pPr>
+              <w:jc w:val="center"/>
+              <w:rPr>
+                <w:b/>
+                <w:bCs/>
+                <w:color w:val="C00000"/>
+                <w:sz w:val="18"/>
+                <w:szCs w:val="18"/>
+              </w:rPr>
+            </w:pPr>
+            <w:r>
+              <w:rPr>
+                <w:b/>
+                <w:bCs/>
+                <w:color w:val="C00000"/>
+                <w:sz w:val="18"/>
+                <w:szCs w:val="18"/>
+              </w:rPr>
+              <w:t>Transformar grandes volúmenes de datos para información</w:t>
+            </w:r>
+          </w:p>
+          <w:p>
+            <w:pPr>
+              <w:jc w:val="center"/>
+              <w:rPr>
+                <w:b/>
+                <w:bCs/>
+                <w:color w:val="EE0000"/>
+                <w:sz w:val="18"/>
+                <w:szCs w:val="18"/>
+              </w:rPr>
+            </w:pPr>
+          </w:p>
+        </w:tc>
+        <w:tc>
+          <w:tcPr>
+            <w:tcW w:w="1030" w:type="dxa"/>
+            <w:vAlign w:val="center"/>
+          </w:tcPr>
+          <w:p>
+            <w:pPr>
+              <w:jc w:val="center"/>
+              <w:rPr>
+                <w:b/>
+                <w:bCs/>
+                <w:color w:val="000000" w:themeColor="text1"/>
+                <w:sz w:val="18"/>
+                <w:szCs w:val="18"/>
+              </w:rPr>
+            </w:pPr>
+          </w:p>
+        </w:tc>
+        <w:tc>
+          <w:tcPr>
+            <w:tcW w:w="938" w:type="dxa"/>
+            <w:vAlign w:val="center"/>
+          </w:tcPr>
+          <w:p>
+            <w:pPr>
+              <w:jc w:val="center"/>
+              <w:rPr>
+                <w:b/>
+                <w:bCs/>
+                <w:color w:val="000000" w:themeColor="text1"/>
+                <w:sz w:val="18"/>
+                <w:szCs w:val="18"/>
+              </w:rPr>
+            </w:pPr>
+            <w:r>
+              <w:rPr>
+                <w:b/>
+                <w:bCs/>
+                <w:color w:val="000000" w:themeColor="text1"/>
+                <w:sz w:val="18"/>
+                <w:szCs w:val="18"/>
+              </w:rPr>
+              <w:t>x</w:t>
+            </w:r>
+          </w:p>
+        </w:tc>
+        <w:tc>
+          <w:tcPr>
+            <w:tcW w:w="1069" w:type="dxa"/>
+            <w:vAlign w:val="center"/>
+          </w:tcPr>
+          <w:p>
+            <w:pPr>
+              <w:jc w:val="center"/>
+              <w:rPr>
+                <w:b/>
+                <w:bCs/>
+                <w:color w:val="000000" w:themeColor="text1"/>
+                <w:sz w:val="18"/>
+                <w:szCs w:val="18"/>
+              </w:rPr>
+            </w:pPr>
+          </w:p>
+        </w:tc>
+        <w:tc>
+          <w:tcPr>
+            <w:tcW w:w="1203" w:type="dxa"/>
+            <w:vAlign w:val="center"/>
+          </w:tcPr>
+          <w:p>
+            <w:pPr>
+              <w:jc w:val="center"/>
+              <w:rPr>
+                <w:b/>
+                <w:bCs/>
+                <w:color w:val="000000" w:themeColor="text1"/>
+                <w:sz w:val="18"/>
+                <w:szCs w:val="18"/>
+              </w:rPr>
+            </w:pPr>
+          </w:p>
+        </w:tc>
+        <w:tc>
+          <w:tcPr>
+            <w:tcW w:w="1268" w:type="dxa"/>
+            <w:vAlign w:val="center"/>
+          </w:tcPr>
+          <w:p>
+            <w:pPr>
+              <w:jc w:val="center"/>
+              <w:rPr>
+                <w:b/>
+                <w:bCs/>
+                <w:color w:val="000000" w:themeColor="text1"/>
+                <w:sz w:val="18"/>
+                <w:szCs w:val="18"/>
+              </w:rPr>
+            </w:pPr>
+          </w:p>
+        </w:tc>
+        <w:tc>
+          <w:tcPr>
+            <w:tcW w:w="2591" w:type="dxa"/>
+            <w:vAlign w:val="center"/>
+          </w:tcPr>
+          <w:p>
+            <w:pPr>
+              <w:jc w:val="center"/>
+              <w:rPr>
+                <w:b/>
+                <w:bCs/>
+                <w:color w:val="000000" w:themeColor="text1"/>
                 <w:sz w:val="18"/>
                 <w:szCs w:val="18"/>
               </w:rPr>
@@ -2213,17 +3189,6 @@
         </w:tc>
       </w:tr>
     </w:tbl>
-    <w:p>
-      <w:pPr>
-        <w:pStyle w:val="Prrafodelista"/>
-        <w:ind w:left="435"/>
-        <w:rPr>
-          <w:rFonts w:cstheme="minorHAnsi"/>
-          <w:sz w:val="20"/>
-          <w:szCs w:val="20"/>
-        </w:rPr>
-      </w:pPr>
-    </w:p>
     <w:p>
       <w:pPr>
         <w:rPr>
@@ -8350,7 +9315,6 @@
   <w:style w:type="character" w:default="1" w:styleId="Fuentedeprrafopredeter">
     <w:name w:val="Default Paragraph Font"/>
     <w:uiPriority w:val="1"/>
-    <w:semiHidden/>
     <w:unhideWhenUsed/>
   </w:style>
   <w:style w:type="table" w:default="1" w:styleId="Tablanormal">
@@ -9783,9 +10747,7 @@
 </file>
 
 <file path=customXml/item2.xml><?xml version="1.0" encoding="utf-8"?>
-<p:properties xmlns:p="http://schemas.microsoft.com/office/2006/metadata/properties" xmlns:xsi="http://www.w3.org/2001/XMLSchema-instance" xmlns:pc="http://schemas.microsoft.com/office/infopath/2007/PartnerControls">
-  <documentManagement/>
-</p:properties>
+<b:Sources xmlns:b="http://schemas.openxmlformats.org/officeDocument/2006/bibliography" xmlns="http://schemas.openxmlformats.org/officeDocument/2006/bibliography" SelectedStyle="\APASixthEditionOfficeOnline.xsl" StyleName="APA" Version="6"/>
 </file>
 
 <file path=customXml/item3.xml><?xml version="1.0" encoding="utf-8"?>
@@ -9798,7 +10760,9 @@
 </file>
 
 <file path=customXml/item4.xml><?xml version="1.0" encoding="utf-8"?>
-<b:Sources xmlns:b="http://schemas.openxmlformats.org/officeDocument/2006/bibliography" xmlns="http://schemas.openxmlformats.org/officeDocument/2006/bibliography" SelectedStyle="\APASixthEditionOfficeOnline.xsl" StyleName="APA" Version="6"/>
+<p:properties xmlns:p="http://schemas.microsoft.com/office/2006/metadata/properties" xmlns:xsi="http://www.w3.org/2001/XMLSchema-instance" xmlns:pc="http://schemas.microsoft.com/office/infopath/2007/PartnerControls">
+  <documentManagement/>
+</p:properties>
 </file>
 
 <file path=customXml/itemProps1.xml><?xml version="1.0" encoding="utf-8"?>
@@ -9820,10 +10784,9 @@
 </file>
 
 <file path=customXml/itemProps2.xml><?xml version="1.0" encoding="utf-8"?>
-<ds:datastoreItem xmlns:ds="http://schemas.openxmlformats.org/officeDocument/2006/customXml" ds:itemID="{5F1783E3-BA1C-4CA3-8E32-C9B378BBED03}">
+<ds:datastoreItem xmlns:ds="http://schemas.openxmlformats.org/officeDocument/2006/customXml" ds:itemID="{6E8A10B9-B765-4F0B-A47F-7CB788CD8F65}">
   <ds:schemaRefs>
-    <ds:schemaRef ds:uri="http://schemas.microsoft.com/office/2006/metadata/properties"/>
-    <ds:schemaRef ds:uri="http://schemas.microsoft.com/office/infopath/2007/PartnerControls"/>
+    <ds:schemaRef ds:uri="http://schemas.openxmlformats.org/officeDocument/2006/bibliography"/>
   </ds:schemaRefs>
 </ds:datastoreItem>
 </file>
@@ -9837,9 +10800,10 @@
 </file>
 
 <file path=customXml/itemProps4.xml><?xml version="1.0" encoding="utf-8"?>
-<ds:datastoreItem xmlns:ds="http://schemas.openxmlformats.org/officeDocument/2006/customXml" ds:itemID="{6E8A10B9-B765-4F0B-A47F-7CB788CD8F65}">
+<ds:datastoreItem xmlns:ds="http://schemas.openxmlformats.org/officeDocument/2006/customXml" ds:itemID="{5F1783E3-BA1C-4CA3-8E32-C9B378BBED03}">
   <ds:schemaRefs>
-    <ds:schemaRef ds:uri="http://schemas.openxmlformats.org/officeDocument/2006/bibliography"/>
+    <ds:schemaRef ds:uri="http://schemas.microsoft.com/office/2006/metadata/properties"/>
+    <ds:schemaRef ds:uri="http://schemas.microsoft.com/office/infopath/2007/PartnerControls"/>
   </ds:schemaRefs>
 </ds:datastoreItem>
 </file>
</xml_diff>